<commit_message>
++ add site structure +update document/Preview2 (group3).docx
</commit_message>
<xml_diff>
--- a/document/Preview2 (group3).docx
+++ b/document/Preview2 (group3).docx
@@ -1064,7 +1064,7 @@
           <v:shape id="_x0000_i1026" type="#_x0000_t75" style="width:469.55pt;height:316.8pt" o:ole="">
             <v:imagedata r:id="rId9" o:title=""/>
           </v:shape>
-          <o:OLEObject Type="Embed" ProgID="Visio.Drawing.11" ShapeID="_x0000_i1026" DrawAspect="Content" ObjectID="_1348330720" r:id="rId10"/>
+          <o:OLEObject Type="Embed" ProgID="Visio.Drawing.11" ShapeID="_x0000_i1026" DrawAspect="Content" ObjectID="_1348331355" r:id="rId10"/>
         </w:object>
       </w:r>
     </w:p>
@@ -7293,7 +7293,7 @@
             <v:shape id="_x0000_s1140" style="position:absolute;left:1545;top:7369;width:2079;height:560" coordsize="1342,671" path="m192,671r958,hdc1256,671,1342,585,1342,479v,,,,,hal1342,192hdc1342,86,1256,,1150,hal192,hdc86,,,86,,192hal,479hdc,585,86,671,192,671haxe" strokeweight="0">
               <v:path arrowok="t"/>
             </v:shape>
-            <v:rect id="_x0000_s1142" style="position:absolute;left:1721;top:7482;width:1655;height:276;mso-wrap-style:none" filled="f" stroked="f">
+            <v:rect id="_x0000_s1142" style="position:absolute;left:1721;top:7482;width:1615;height:276;mso-wrap-style:none" filled="f" stroked="f">
               <v:textbox style="mso-next-textbox:#_x0000_s1142;mso-fit-shape-to-text:t" inset="0,0,0,0">
                 <w:txbxContent>
                   <w:p>
@@ -7302,7 +7302,14 @@
                         <w:rFonts w:ascii="Arial" w:hAnsi="Arial" w:cs="Arial"/>
                         <w:color w:val="000000"/>
                       </w:rPr>
-                      <w:t>Suggestion.asp</w:t>
+                      <w:t>s</w:t>
+                    </w:r>
+                    <w:r>
+                      <w:rPr>
+                        <w:rFonts w:ascii="Arial" w:hAnsi="Arial" w:cs="Arial"/>
+                        <w:color w:val="000000"/>
+                      </w:rPr>
+                      <w:t>uggestion.asp</w:t>
                     </w:r>
                   </w:p>
                 </w:txbxContent>
@@ -7420,36 +7427,13 @@
       <w:bookmarkStart w:id="17" w:name="_Toc225015830"/>
       <w:r>
         <w:rPr>
-          <w:rFonts w:ascii="Times New Roman" w:hAnsi="Times New Roman" w:cs="Times New Roman"/>
-          <w:b w:val="0"/>
-          <w:bCs w:val="0"/>
+          <w:noProof/>
         </w:rPr>
         <w:lastRenderedPageBreak/>
-        <w:t>Sơ đồ website dành cho quản trị</w:t>
-      </w:r>
-      <w:bookmarkStart w:id="18" w:name="_Toc224939143"/>
-      <w:bookmarkStart w:id="19" w:name="_Toc225015831"/>
-      <w:bookmarkEnd w:id="16"/>
-      <w:bookmarkEnd w:id="17"/>
-      <w:r>
-        <w:rPr>
-          <w:rFonts w:ascii="Times New Roman" w:hAnsi="Times New Roman" w:cs="Times New Roman"/>
-          <w:b w:val="0"/>
-          <w:bCs w:val="0"/>
-        </w:rPr>
-        <w:t>:</w:t>
-      </w:r>
-    </w:p>
-    <w:p/>
-    <w:p>
-      <w:r>
-        <w:rPr>
-          <w:noProof/>
-        </w:rPr>
         <w:pict>
-          <v:group id="_x0000_s1354" editas="canvas" style="position:absolute;margin-left:.95pt;margin-top:.95pt;width:447.15pt;height:286.85pt;z-index:-3" coordorigin="36,36" coordsize="8943,5737" wrapcoords="362 -57 -36 0 -36 2488 2283 2658 2283 19282 4603 19847 5871 19960 6161 20356 6234 20356 9640 20356 9713 20356 10003 19904 10075 18320 9133 18207 2428 18038 2428 17133 9568 17133 10293 17076 10148 15154 8843 14984 2428 14419 7248 14419 9060 14193 9097 12157 8336 12044 2428 11705 6161 11705 10293 11252 10329 9104 9314 8991 3552 8991 9423 8255 9604 7464 9568 5994 8770 5881 2428 5372 6705 5372 8879 5089 8915 3053 8154 2940 2428 2658 4059 2658 4893 2318 4893 509 4639 0 4421 -57 362 -57">
+          <v:group id="_x0000_s1354" editas="canvas" style="position:absolute;left:0;text-align:left;margin-left:-12.35pt;margin-top:15.25pt;width:447.1pt;height:351.9pt;z-index:-3" coordorigin="37,-276" coordsize="8942,7038" wrapcoords="362 921 -36 967 -36 2994 2283 3132 2283 16672 4603 17133 5871 17133 5871 17547 10872 17870 16599 17870 15077 18146 14569 18330 14569 19481 14859 19850 14968 19850 18556 19850 18664 19850 18954 19481 18991 18330 18411 18146 16744 17870 16744 17133 16961 16902 16961 16672 16744 16396 16816 4513 8843 3869 8915 3454 8154 3362 2428 3132 4059 3132 4893 2855 4893 1382 4639 967 4421 921 362 921">
             <o:lock v:ext="edit" aspectratio="t"/>
-            <v:shape id="_x0000_s1355" type="#_x0000_t75" style="position:absolute;left:36;top:36;width:8943;height:5737" o:preferrelative="f">
+            <v:shape id="_x0000_s1355" type="#_x0000_t75" style="position:absolute;left:37;top:-276;width:8942;height:7038" o:preferrelative="f">
               <v:fill o:detectmouseclick="t"/>
               <v:path o:extrusionok="t" o:connecttype="none"/>
               <o:lock v:ext="edit" text="t"/>
@@ -7501,7 +7485,7 @@
             <v:shape id="_x0000_s1362" style="position:absolute;left:2456;top:2455;width:1818;height:584" coordsize="1378,635" path="m192,635r994,hdc1292,635,1378,549,1378,443v,,,,,hal1378,192hdc1378,86,1292,,1186,hal192,hdc86,,,86,,192hal,443hdc,549,86,635,192,635haxe" strokeweight="0">
               <v:path arrowok="t"/>
             </v:shape>
-            <v:rect id="_x0000_s1363" style="position:absolute;left:2613;top:2625;width:1494;height:276;mso-wrap-style:none" filled="f" stroked="f">
+            <v:rect id="_x0000_s1363" style="position:absolute;left:2613;top:2625;width:1441;height:276;mso-wrap-style:none" filled="f" stroked="f">
               <v:textbox style="mso-next-textbox:#_x0000_s1363;mso-fit-shape-to-text:t" inset="0,0,0,0">
                 <w:txbxContent>
                   <w:p>
@@ -7510,7 +7494,14 @@
                         <w:rFonts w:ascii="Arial" w:hAnsi="Arial" w:cs="Arial"/>
                         <w:color w:val="000000"/>
                       </w:rPr>
-                      <w:t>Comment</w:t>
+                      <w:t>c</w:t>
+                    </w:r>
+                    <w:r>
+                      <w:rPr>
+                        <w:rFonts w:ascii="Arial" w:hAnsi="Arial" w:cs="Arial"/>
+                        <w:color w:val="000000"/>
+                      </w:rPr>
+                      <w:t>omment</w:t>
                     </w:r>
                     <w:r>
                       <w:rPr>
@@ -7550,7 +7541,7 @@
               <v:stroke endcap="round"/>
               <v:path arrowok="t"/>
             </v:shape>
-            <v:rect id="_x0000_s1372" style="position:absolute;left:2478;top:3408;width:961;height:276;mso-wrap-style:none" filled="f" stroked="f">
+            <v:rect id="_x0000_s1372" style="position:absolute;left:2478;top:3408;width:921;height:276;mso-wrap-style:none" filled="f" stroked="f">
               <v:textbox style="mso-next-textbox:#_x0000_s1372;mso-fit-shape-to-text:t" inset="0,0,0,0">
                 <w:txbxContent>
                   <w:p>
@@ -7559,7 +7550,14 @@
                         <w:rFonts w:ascii="Arial" w:hAnsi="Arial" w:cs="Arial"/>
                         <w:color w:val="000000"/>
                       </w:rPr>
-                      <w:t>User.asp</w:t>
+                      <w:t>u</w:t>
+                    </w:r>
+                    <w:r>
+                      <w:rPr>
+                        <w:rFonts w:ascii="Arial" w:hAnsi="Arial" w:cs="Arial"/>
+                        <w:color w:val="000000"/>
+                      </w:rPr>
+                      <w:t>ser.asp</w:t>
                     </w:r>
                   </w:p>
                 </w:txbxContent>
@@ -7568,7 +7566,7 @@
             <v:shape id="_x0000_s1375" style="position:absolute;left:2505;top:4058;width:1752;height:535" coordsize="1209,605" path="m192,605r825,hdc1123,605,1209,519,1209,413v,,,,,hal1209,192hdc1209,86,1123,,1017,hal192,hdc86,,,86,,192hal,413hdc,519,86,605,192,605haxe" strokeweight="0">
               <v:path arrowok="t"/>
             </v:shape>
-            <v:rect id="_x0000_s1376" style="position:absolute;left:2828;top:4183;width:1254;height:276;mso-wrap-style:none" filled="f" stroked="f">
+            <v:rect id="_x0000_s1376" style="position:absolute;left:2828;top:4183;width:1214;height:276;mso-wrap-style:none" filled="f" stroked="f">
               <v:textbox style="mso-next-textbox:#_x0000_s1376;mso-fit-shape-to-text:t" inset="0,0,0,0">
                 <w:txbxContent>
                   <w:p>
@@ -7577,7 +7575,14 @@
                         <w:rFonts w:ascii="Arial" w:hAnsi="Arial" w:cs="Arial"/>
                         <w:color w:val="000000"/>
                       </w:rPr>
-                      <w:t>System.asp</w:t>
+                      <w:t>s</w:t>
+                    </w:r>
+                    <w:r>
+                      <w:rPr>
+                        <w:rFonts w:ascii="Arial" w:hAnsi="Arial" w:cs="Arial"/>
+                        <w:color w:val="000000"/>
+                      </w:rPr>
+                      <w:t>ystem.asp</w:t>
                     </w:r>
                   </w:p>
                 </w:txbxContent>
@@ -7587,7 +7592,7 @@
               <v:stroke endcap="round"/>
               <v:path arrowok="t"/>
             </v:shape>
-            <v:shape id="_x0000_s1379" style="position:absolute;left:2496;top:4896;width:1665;height:556" coordsize="1294,605" path="m192,605r910,hdc1208,605,1294,519,1294,413v,,,,,hal1294,192hdc1294,86,1208,,1102,hal192,hdc86,,,86,,192hal,413hdc,519,86,605,192,605haxe" strokeweight="0">
+            <v:shape id="_x0000_s1379" style="position:absolute;left:2496;top:4896;width:1761;height:556" coordsize="1294,605" path="m192,605r910,hdc1208,605,1294,519,1294,413v,,,,,hal1294,192hdc1294,86,1208,,1102,hal192,hdc86,,,86,,192hal,413hdc,519,86,605,192,605haxe" strokeweight="0">
               <v:path arrowok="t"/>
             </v:shape>
             <v:rect id="_x0000_s1380" style="position:absolute;left:2703;top:5038;width:109;height:276;mso-wrap-style:none" filled="f" stroked="f">
@@ -7605,7 +7610,7 @@
             <v:shape id="_x0000_s1416" type="#_x0000_t32" style="position:absolute;left:1032;top:1120;width:1;height:4031;flip:x y" o:connectortype="straight"/>
             <v:shape id="_x0000_s1418" type="#_x0000_t32" style="position:absolute;left:1033;top:4346;width:1439;height:1;flip:x" o:connectortype="straight"/>
             <v:shape id="_x0000_s1419" type="#_x0000_t32" style="position:absolute;left:1030;top:5151;width:1434;height:12;flip:y" o:connectortype="straight"/>
-            <v:rect id="_x0000_s1455" style="position:absolute;left:2576;top:5038;width:1482;height:276;mso-wrap-style:none" filled="f" stroked="f">
+            <v:rect id="_x0000_s1455" style="position:absolute;left:2576;top:5038;width:1615;height:276;mso-wrap-style:none" filled="f" stroked="f">
               <v:textbox style="mso-next-textbox:#_x0000_s1455;mso-fit-shape-to-text:t" inset="0,0,0,0">
                 <w:txbxContent>
                   <w:p>
@@ -7614,7 +7619,53 @@
                         <w:rFonts w:ascii="Arial" w:hAnsi="Arial" w:cs="Arial"/>
                         <w:color w:val="000000"/>
                       </w:rPr>
-                      <w:t>sugestion.asp</w:t>
+                      <w:t>sug</w:t>
+                    </w:r>
+                    <w:r>
+                      <w:rPr>
+                        <w:rFonts w:ascii="Arial" w:hAnsi="Arial" w:cs="Arial"/>
+                        <w:color w:val="000000"/>
+                      </w:rPr>
+                      <w:t>g</w:t>
+                    </w:r>
+                    <w:r>
+                      <w:rPr>
+                        <w:rFonts w:ascii="Arial" w:hAnsi="Arial" w:cs="Arial"/>
+                        <w:color w:val="000000"/>
+                      </w:rPr>
+                      <w:t>estion.asp</w:t>
+                    </w:r>
+                  </w:p>
+                </w:txbxContent>
+              </v:textbox>
+            </v:rect>
+            <v:shape id="_x0000_s1456" type="#_x0000_t32" style="position:absolute;left:6956;top:1223;width:1;height:4425" o:connectortype="straight"/>
+            <v:shape id="_x0000_s1457" type="#_x0000_t32" style="position:absolute;left:3689;top:1223;width:3267;height:0" o:connectortype="straight"/>
+            <v:shape id="_x0000_s1458" type="#_x0000_t32" style="position:absolute;left:3978;top:1936;width:2979;height:1" o:connectortype="straight"/>
+            <v:shape id="_x0000_s1459" type="#_x0000_t32" style="position:absolute;left:4275;top:2739;width:2682;height:1" o:connectortype="straight"/>
+            <v:shape id="_x0000_s1460" type="#_x0000_t32" style="position:absolute;left:3759;top:3519;width:3198;height:1" o:connectortype="straight"/>
+            <v:shape id="_x0000_s1461" type="#_x0000_t32" style="position:absolute;left:4257;top:4346;width:2699;height:1" o:connectortype="straight"/>
+            <v:shape id="_x0000_s1462" type="#_x0000_t32" style="position:absolute;left:4275;top:5163;width:2682;height:1" o:connectortype="straight"/>
+            <v:shape id="_x0000_s1464" style="position:absolute;left:6105;top:5648;width:1761;height:556" coordsize="1294,605" path="m192,605r910,hdc1208,605,1294,519,1294,413v,,,,,hal1294,192hdc1294,86,1208,,1102,hal192,hdc86,,,86,,192hal,413hdc,519,86,605,192,605haxe" strokeweight="0">
+              <v:path arrowok="t"/>
+            </v:shape>
+            <v:rect id="_x0000_s1465" style="position:absolute;left:6312;top:5790;width:109;height:276;mso-wrap-style:none" filled="f" stroked="f">
+              <v:textbox style="mso-next-textbox:#_x0000_s1465;mso-fit-shape-to-text:t" inset="0,0,0,0">
+                <w:txbxContent>
+                  <w:p/>
+                </w:txbxContent>
+              </v:textbox>
+            </v:rect>
+            <v:rect id="_x0000_s1466" style="position:absolute;left:6421;top:5790;width:1108;height:276;mso-wrap-style:none" filled="f" stroked="f">
+              <v:textbox style="mso-next-textbox:#_x0000_s1466;mso-fit-shape-to-text:t" inset="0,0,0,0">
+                <w:txbxContent>
+                  <w:p>
+                    <w:r>
+                      <w:rPr>
+                        <w:rFonts w:ascii="Arial" w:hAnsi="Arial" w:cs="Arial"/>
+                        <w:color w:val="000000"/>
+                      </w:rPr>
+                      <w:t>admin.asp</w:t>
                     </w:r>
                   </w:p>
                 </w:txbxContent>
@@ -7624,7 +7675,29 @@
           </v:group>
         </w:pict>
       </w:r>
+      <w:r>
+        <w:rPr>
+          <w:rFonts w:ascii="Times New Roman" w:hAnsi="Times New Roman" w:cs="Times New Roman"/>
+          <w:b w:val="0"/>
+          <w:bCs w:val="0"/>
+        </w:rPr>
+        <w:t>Sơ đồ website dành cho quản trị</w:t>
+      </w:r>
+      <w:bookmarkStart w:id="18" w:name="_Toc224939143"/>
+      <w:bookmarkStart w:id="19" w:name="_Toc225015831"/>
+      <w:bookmarkEnd w:id="16"/>
+      <w:bookmarkEnd w:id="17"/>
+      <w:r>
+        <w:rPr>
+          <w:rFonts w:ascii="Times New Roman" w:hAnsi="Times New Roman" w:cs="Times New Roman"/>
+          <w:b w:val="0"/>
+          <w:bCs w:val="0"/>
+        </w:rPr>
+        <w:t>:</w:t>
+      </w:r>
     </w:p>
+    <w:p/>
+    <w:p/>
     <w:p/>
     <w:p/>
     <w:p/>
@@ -8753,7 +8826,7 @@
           <w:rFonts w:ascii="Cambria" w:hAnsi="Cambria" w:cs="Cambria"/>
           <w:noProof/>
         </w:rPr>
-        <w:t>9</w:t>
+        <w:t>8</w:t>
       </w:r>
     </w:fldSimple>
   </w:p>
@@ -13802,7 +13875,7 @@
 </file>
 
 <file path=customXml/itemProps1.xml><?xml version="1.0" encoding="utf-8"?>
-<ds:datastoreItem xmlns:ds="http://schemas.openxmlformats.org/officeDocument/2006/customXml" ds:itemID="{D9BA8562-96FF-407D-876A-8CDFCD930F49}">
+<ds:datastoreItem xmlns:ds="http://schemas.openxmlformats.org/officeDocument/2006/customXml" ds:itemID="{19F69527-6F47-4F64-BEF1-58FFC33F7E86}">
   <ds:schemaRefs>
     <ds:schemaRef ds:uri="http://schemas.openxmlformats.org/officeDocument/2006/bibliography"/>
   </ds:schemaRefs>

</xml_diff>